<commit_message>
changed prez 12.02.2020 + videos,photos
</commit_message>
<xml_diff>
--- a/prez/empty.docx
+++ b/prez/empty.docx
@@ -686,6 +686,9 @@
     </w:p>
     <w:p>
       <w:pPr>
+        <w:pBdr>
+          <w:bottom w:val="single" w:sz="6" w:space="1" w:color="auto"/>
+        </w:pBdr>
         <w:rPr>
           <w:lang w:val="uk-UA"/>
         </w:rPr>
@@ -701,6 +704,627 @@
           <w:lang w:val="uk-UA"/>
         </w:rPr>
         <w:t xml:space="preserve"> Дякую за увагу.</w:t>
+      </w:r>
+    </w:p>
+    <w:p>
+      <w:pPr>
+        <w:pStyle w:val="4"/>
+        <w:shd w:val="clear" w:color="auto" w:fill="FFFFFF"/>
+        <w:spacing w:before="0" w:beforeAutospacing="0" w:after="0" w:afterAutospacing="0" w:line="300" w:lineRule="atLeast"/>
+        <w:rPr>
+          <w:rFonts w:ascii="Arial" w:hAnsi="Arial" w:cs="Arial"/>
+          <w:b w:val="0"/>
+          <w:bCs w:val="0"/>
+          <w:color w:val="111111"/>
+        </w:rPr>
+      </w:pPr>
+      <w:r>
+        <w:rPr>
+          <w:rFonts w:ascii="Arial" w:hAnsi="Arial" w:cs="Arial"/>
+          <w:b w:val="0"/>
+          <w:bCs w:val="0"/>
+          <w:color w:val="111111"/>
+        </w:rPr>
+        <w:lastRenderedPageBreak/>
+        <w:t>Описание DES</w:t>
+      </w:r>
+    </w:p>
+    <w:p>
+      <w:pPr>
+        <w:rPr>
+          <w:rFonts w:ascii="Arial" w:eastAsia="Times New Roman" w:hAnsi="Arial" w:cs="Arial"/>
+          <w:color w:val="111111"/>
+          <w:sz w:val="24"/>
+          <w:szCs w:val="24"/>
+          <w:shd w:val="clear" w:color="auto" w:fill="FFFFFF"/>
+          <w:lang w:eastAsia="ru-RU"/>
+        </w:rPr>
+      </w:pPr>
+      <w:r>
+        <w:rPr>
+          <w:rFonts w:ascii="Arial" w:eastAsia="Times New Roman" w:hAnsi="Arial" w:cs="Arial"/>
+          <w:color w:val="111111"/>
+          <w:sz w:val="24"/>
+          <w:szCs w:val="24"/>
+          <w:lang w:eastAsia="ru-RU"/>
+        </w:rPr>
+        <w:br/>
+      </w:r>
+      <w:r>
+        <w:rPr>
+          <w:rFonts w:ascii="Arial" w:eastAsia="Times New Roman" w:hAnsi="Arial" w:cs="Arial"/>
+          <w:color w:val="111111"/>
+          <w:sz w:val="24"/>
+          <w:szCs w:val="24"/>
+          <w:shd w:val="clear" w:color="auto" w:fill="FFFFFF"/>
+          <w:lang w:eastAsia="ru-RU"/>
+        </w:rPr>
+        <w:t>Но для начала кратко опишем работу алгоритма. О DES сказано уже достаточно. Полное описание шифра можно найти на </w:t>
+      </w:r>
+      <w:hyperlink r:id="rId5" w:history="1">
+        <w:r>
+          <w:rPr>
+            <w:rFonts w:ascii="Arial" w:eastAsia="Times New Roman" w:hAnsi="Arial" w:cs="Arial"/>
+            <w:color w:val="992298"/>
+            <w:sz w:val="24"/>
+            <w:szCs w:val="24"/>
+            <w:shd w:val="clear" w:color="auto" w:fill="FFFFFF"/>
+            <w:lang w:eastAsia="ru-RU"/>
+          </w:rPr>
+          <w:t>Википедии</w:t>
+        </w:r>
+      </w:hyperlink>
+      <w:r>
+        <w:rPr>
+          <w:rFonts w:ascii="Arial" w:eastAsia="Times New Roman" w:hAnsi="Arial" w:cs="Arial"/>
+          <w:color w:val="111111"/>
+          <w:sz w:val="24"/>
+          <w:szCs w:val="24"/>
+          <w:shd w:val="clear" w:color="auto" w:fill="FFFFFF"/>
+          <w:lang w:eastAsia="ru-RU"/>
+        </w:rPr>
+        <w:t xml:space="preserve">. Однако для дальнейшего объяснения атаки нам потребуется </w:t>
+      </w:r>
+      <w:proofErr w:type="gramStart"/>
+      <w:r>
+        <w:rPr>
+          <w:rFonts w:ascii="Arial" w:eastAsia="Times New Roman" w:hAnsi="Arial" w:cs="Arial"/>
+          <w:color w:val="111111"/>
+          <w:sz w:val="24"/>
+          <w:szCs w:val="24"/>
+          <w:shd w:val="clear" w:color="auto" w:fill="FFFFFF"/>
+          <w:lang w:eastAsia="ru-RU"/>
+        </w:rPr>
+        <w:t>ряд определений</w:t>
+      </w:r>
+      <w:proofErr w:type="gramEnd"/>
+      <w:r>
+        <w:rPr>
+          <w:rFonts w:ascii="Arial" w:eastAsia="Times New Roman" w:hAnsi="Arial" w:cs="Arial"/>
+          <w:color w:val="111111"/>
+          <w:sz w:val="24"/>
+          <w:szCs w:val="24"/>
+          <w:shd w:val="clear" w:color="auto" w:fill="FFFFFF"/>
+          <w:lang w:eastAsia="ru-RU"/>
+        </w:rPr>
+        <w:t xml:space="preserve"> которые лучше ввести заранее.</w:t>
+      </w:r>
+      <w:r>
+        <w:rPr>
+          <w:rFonts w:ascii="Arial" w:eastAsia="Times New Roman" w:hAnsi="Arial" w:cs="Arial"/>
+          <w:color w:val="111111"/>
+          <w:sz w:val="24"/>
+          <w:szCs w:val="24"/>
+          <w:lang w:eastAsia="ru-RU"/>
+        </w:rPr>
+        <w:br/>
+      </w:r>
+      <w:r>
+        <w:rPr>
+          <w:rFonts w:ascii="Arial" w:eastAsia="Times New Roman" w:hAnsi="Arial" w:cs="Arial"/>
+          <w:color w:val="111111"/>
+          <w:sz w:val="24"/>
+          <w:szCs w:val="24"/>
+          <w:lang w:eastAsia="ru-RU"/>
+        </w:rPr>
+        <w:br/>
+      </w:r>
+      <w:r>
+        <w:rPr>
+          <w:rFonts w:ascii="Arial" w:eastAsia="Times New Roman" w:hAnsi="Arial" w:cs="Arial"/>
+          <w:color w:val="111111"/>
+          <w:sz w:val="24"/>
+          <w:szCs w:val="24"/>
+          <w:shd w:val="clear" w:color="auto" w:fill="FFFFFF"/>
+          <w:lang w:eastAsia="ru-RU"/>
+        </w:rPr>
+        <w:t>Итак, DES это блочный шифр, основанный на </w:t>
+      </w:r>
+      <w:hyperlink r:id="rId6" w:history="1">
+        <w:r>
+          <w:rPr>
+            <w:rFonts w:ascii="Arial" w:eastAsia="Times New Roman" w:hAnsi="Arial" w:cs="Arial"/>
+            <w:color w:val="992298"/>
+            <w:sz w:val="24"/>
+            <w:szCs w:val="24"/>
+            <w:shd w:val="clear" w:color="auto" w:fill="FFFFFF"/>
+            <w:lang w:eastAsia="ru-RU"/>
+          </w:rPr>
+          <w:t xml:space="preserve">сети </w:t>
+        </w:r>
+        <w:proofErr w:type="spellStart"/>
+        <w:r>
+          <w:rPr>
+            <w:rFonts w:ascii="Arial" w:eastAsia="Times New Roman" w:hAnsi="Arial" w:cs="Arial"/>
+            <w:color w:val="992298"/>
+            <w:sz w:val="24"/>
+            <w:szCs w:val="24"/>
+            <w:shd w:val="clear" w:color="auto" w:fill="FFFFFF"/>
+            <w:lang w:eastAsia="ru-RU"/>
+          </w:rPr>
+          <w:t>Фейстеля</w:t>
+        </w:r>
+        <w:proofErr w:type="spellEnd"/>
+      </w:hyperlink>
+      <w:r>
+        <w:rPr>
+          <w:rFonts w:ascii="Arial" w:eastAsia="Times New Roman" w:hAnsi="Arial" w:cs="Arial"/>
+          <w:color w:val="111111"/>
+          <w:sz w:val="24"/>
+          <w:szCs w:val="24"/>
+          <w:shd w:val="clear" w:color="auto" w:fill="FFFFFF"/>
+          <w:lang w:eastAsia="ru-RU"/>
+        </w:rPr>
+        <w:t>. Шифр имеет размер блока 64 бита и размер ключа 56 бит. Рассмотрим схему шифрования алгоритма DES.</w:t>
+      </w:r>
+    </w:p>
+    <w:p>
+      <w:pPr>
+        <w:spacing w:after="0" w:line="240" w:lineRule="auto"/>
+        <w:rPr>
+          <w:rFonts w:ascii="Times New Roman" w:eastAsia="Times New Roman" w:hAnsi="Times New Roman" w:cs="Times New Roman"/>
+          <w:sz w:val="24"/>
+          <w:szCs w:val="24"/>
+          <w:lang w:eastAsia="ru-RU"/>
+        </w:rPr>
+      </w:pPr>
+      <w:r>
+        <w:rPr>
+          <w:rFonts w:ascii="Arial" w:eastAsia="Times New Roman" w:hAnsi="Arial" w:cs="Arial"/>
+          <w:color w:val="111111"/>
+          <w:sz w:val="24"/>
+          <w:szCs w:val="24"/>
+          <w:shd w:val="clear" w:color="auto" w:fill="FFFFFF"/>
+          <w:lang w:eastAsia="ru-RU"/>
+        </w:rPr>
+        <w:t>Как видно из рисунка, при шифровании над текстом производятся следующие операции:</w:t>
+      </w:r>
+      <w:r>
+        <w:rPr>
+          <w:rFonts w:ascii="Arial" w:eastAsia="Times New Roman" w:hAnsi="Arial" w:cs="Arial"/>
+          <w:color w:val="111111"/>
+          <w:sz w:val="24"/>
+          <w:szCs w:val="24"/>
+          <w:lang w:eastAsia="ru-RU"/>
+        </w:rPr>
+        <w:br/>
+      </w:r>
+    </w:p>
+    <w:p>
+      <w:pPr>
+        <w:numPr>
+          <w:ilvl w:val="0"/>
+          <w:numId w:val="1"/>
+        </w:numPr>
+        <w:shd w:val="clear" w:color="auto" w:fill="FFFFFF"/>
+        <w:spacing w:after="0" w:line="240" w:lineRule="auto"/>
+        <w:rPr>
+          <w:rFonts w:ascii="Arial" w:eastAsia="Times New Roman" w:hAnsi="Arial" w:cs="Arial"/>
+          <w:color w:val="111111"/>
+          <w:sz w:val="24"/>
+          <w:szCs w:val="24"/>
+          <w:lang w:eastAsia="ru-RU"/>
+        </w:rPr>
+      </w:pPr>
+      <w:r>
+        <w:rPr>
+          <w:rFonts w:ascii="Arial" w:eastAsia="Times New Roman" w:hAnsi="Arial" w:cs="Arial"/>
+          <w:color w:val="111111"/>
+          <w:sz w:val="24"/>
+          <w:szCs w:val="24"/>
+          <w:lang w:eastAsia="ru-RU"/>
+        </w:rPr>
+        <w:t>Начальная перестановка бит. На этом этапе биты входного блока перемешиваются в определенном порядке.</w:t>
+      </w:r>
+    </w:p>
+    <w:p>
+      <w:pPr>
+        <w:numPr>
+          <w:ilvl w:val="0"/>
+          <w:numId w:val="1"/>
+        </w:numPr>
+        <w:shd w:val="clear" w:color="auto" w:fill="FFFFFF"/>
+        <w:spacing w:after="0" w:line="240" w:lineRule="auto"/>
+        <w:rPr>
+          <w:rFonts w:ascii="Arial" w:eastAsia="Times New Roman" w:hAnsi="Arial" w:cs="Arial"/>
+          <w:color w:val="111111"/>
+          <w:sz w:val="24"/>
+          <w:szCs w:val="24"/>
+          <w:lang w:eastAsia="ru-RU"/>
+        </w:rPr>
+      </w:pPr>
+      <w:r>
+        <w:rPr>
+          <w:rFonts w:ascii="Arial" w:eastAsia="Times New Roman" w:hAnsi="Arial" w:cs="Arial"/>
+          <w:color w:val="111111"/>
+          <w:sz w:val="24"/>
+          <w:szCs w:val="24"/>
+          <w:lang w:eastAsia="ru-RU"/>
+        </w:rPr>
+        <w:t xml:space="preserve">После этого перемешанные биты разбиваются на две половины, которые поступают на вход функции </w:t>
+      </w:r>
+      <w:proofErr w:type="spellStart"/>
+      <w:r>
+        <w:rPr>
+          <w:rFonts w:ascii="Arial" w:eastAsia="Times New Roman" w:hAnsi="Arial" w:cs="Arial"/>
+          <w:color w:val="111111"/>
+          <w:sz w:val="24"/>
+          <w:szCs w:val="24"/>
+          <w:lang w:eastAsia="ru-RU"/>
+        </w:rPr>
+        <w:t>Фейстеля</w:t>
+      </w:r>
+      <w:proofErr w:type="spellEnd"/>
+      <w:r>
+        <w:rPr>
+          <w:rFonts w:ascii="Arial" w:eastAsia="Times New Roman" w:hAnsi="Arial" w:cs="Arial"/>
+          <w:color w:val="111111"/>
+          <w:sz w:val="24"/>
+          <w:szCs w:val="24"/>
+          <w:lang w:eastAsia="ru-RU"/>
+        </w:rPr>
+        <w:t xml:space="preserve">. Для стандартного DES сеть </w:t>
+      </w:r>
+      <w:proofErr w:type="spellStart"/>
+      <w:r>
+        <w:rPr>
+          <w:rFonts w:ascii="Arial" w:eastAsia="Times New Roman" w:hAnsi="Arial" w:cs="Arial"/>
+          <w:color w:val="111111"/>
+          <w:sz w:val="24"/>
+          <w:szCs w:val="24"/>
+          <w:lang w:eastAsia="ru-RU"/>
+        </w:rPr>
+        <w:t>Фейстеля</w:t>
+      </w:r>
+      <w:proofErr w:type="spellEnd"/>
+      <w:r>
+        <w:rPr>
+          <w:rFonts w:ascii="Arial" w:eastAsia="Times New Roman" w:hAnsi="Arial" w:cs="Arial"/>
+          <w:color w:val="111111"/>
+          <w:sz w:val="24"/>
+          <w:szCs w:val="24"/>
+          <w:lang w:eastAsia="ru-RU"/>
+        </w:rPr>
+        <w:t xml:space="preserve"> включает 16 раундов, но существуют и другие варианты алгоритма.</w:t>
+      </w:r>
+    </w:p>
+    <w:p>
+      <w:pPr>
+        <w:numPr>
+          <w:ilvl w:val="0"/>
+          <w:numId w:val="1"/>
+        </w:numPr>
+        <w:shd w:val="clear" w:color="auto" w:fill="FFFFFF"/>
+        <w:spacing w:after="0" w:line="240" w:lineRule="auto"/>
+        <w:rPr>
+          <w:rFonts w:ascii="Arial" w:eastAsia="Times New Roman" w:hAnsi="Arial" w:cs="Arial"/>
+          <w:color w:val="111111"/>
+          <w:sz w:val="24"/>
+          <w:szCs w:val="24"/>
+          <w:lang w:eastAsia="ru-RU"/>
+        </w:rPr>
+      </w:pPr>
+      <w:r>
+        <w:rPr>
+          <w:rFonts w:ascii="Arial" w:eastAsia="Times New Roman" w:hAnsi="Arial" w:cs="Arial"/>
+          <w:color w:val="111111"/>
+          <w:sz w:val="24"/>
+          <w:szCs w:val="24"/>
+          <w:lang w:eastAsia="ru-RU"/>
+        </w:rPr>
+        <w:t>Два блока, полученных на последнем раунде преобразования объединяются и над полученным блоком производится еще одна перестановка.</w:t>
+      </w:r>
+    </w:p>
+    <w:p>
+      <w:pPr>
+        <w:shd w:val="clear" w:color="auto" w:fill="FFFFFF"/>
+        <w:spacing w:after="0" w:line="240" w:lineRule="auto"/>
+        <w:rPr>
+          <w:rFonts w:ascii="Arial" w:eastAsia="Times New Roman" w:hAnsi="Arial" w:cs="Arial"/>
+          <w:color w:val="111111"/>
+          <w:sz w:val="24"/>
+          <w:szCs w:val="24"/>
+          <w:lang w:eastAsia="ru-RU"/>
+        </w:rPr>
+      </w:pPr>
+    </w:p>
+    <w:p>
+      <w:pPr>
+        <w:shd w:val="clear" w:color="auto" w:fill="FFFFFF"/>
+        <w:spacing w:after="0" w:line="240" w:lineRule="auto"/>
+        <w:rPr>
+          <w:rFonts w:ascii="Arial" w:eastAsia="Times New Roman" w:hAnsi="Arial" w:cs="Arial"/>
+          <w:color w:val="111111"/>
+          <w:sz w:val="24"/>
+          <w:szCs w:val="24"/>
+          <w:lang w:eastAsia="ru-RU"/>
+        </w:rPr>
+      </w:pPr>
+    </w:p>
+    <w:p>
+      <w:pPr>
+        <w:spacing w:after="0" w:line="240" w:lineRule="auto"/>
+        <w:rPr>
+          <w:rFonts w:ascii="Times New Roman" w:eastAsia="Times New Roman" w:hAnsi="Times New Roman" w:cs="Times New Roman"/>
+          <w:sz w:val="24"/>
+          <w:szCs w:val="24"/>
+          <w:lang w:eastAsia="ru-RU"/>
+        </w:rPr>
+      </w:pPr>
+      <w:r>
+        <w:rPr>
+          <w:rFonts w:ascii="Arial" w:eastAsia="Times New Roman" w:hAnsi="Arial" w:cs="Arial"/>
+          <w:color w:val="111111"/>
+          <w:sz w:val="24"/>
+          <w:szCs w:val="24"/>
+          <w:shd w:val="clear" w:color="auto" w:fill="FFFFFF"/>
+          <w:lang w:eastAsia="ru-RU"/>
+        </w:rPr>
+        <w:t>Рассмотрим операции, выполняющиеся на этом этапе:</w:t>
+      </w:r>
+      <w:r>
+        <w:rPr>
+          <w:rFonts w:ascii="Arial" w:eastAsia="Times New Roman" w:hAnsi="Arial" w:cs="Arial"/>
+          <w:color w:val="111111"/>
+          <w:sz w:val="24"/>
+          <w:szCs w:val="24"/>
+          <w:lang w:eastAsia="ru-RU"/>
+        </w:rPr>
+        <w:br/>
+      </w:r>
+    </w:p>
+    <w:p>
+      <w:pPr>
+        <w:numPr>
+          <w:ilvl w:val="0"/>
+          <w:numId w:val="2"/>
+        </w:numPr>
+        <w:shd w:val="clear" w:color="auto" w:fill="FFFFFF"/>
+        <w:spacing w:after="0" w:line="240" w:lineRule="auto"/>
+        <w:rPr>
+          <w:rFonts w:ascii="Arial" w:eastAsia="Times New Roman" w:hAnsi="Arial" w:cs="Arial"/>
+          <w:color w:val="111111"/>
+          <w:sz w:val="24"/>
+          <w:szCs w:val="24"/>
+          <w:lang w:eastAsia="ru-RU"/>
+        </w:rPr>
+      </w:pPr>
+      <w:r>
+        <w:rPr>
+          <w:rFonts w:ascii="Arial" w:eastAsia="Times New Roman" w:hAnsi="Arial" w:cs="Arial"/>
+          <w:color w:val="111111"/>
+          <w:sz w:val="24"/>
+          <w:szCs w:val="24"/>
+          <w:lang w:eastAsia="ru-RU"/>
+        </w:rPr>
+        <w:t>Входной блок проходит через функцию расширения E, которая преобразует 32-битный блок в блок длиной 48 бит.</w:t>
+      </w:r>
+    </w:p>
+    <w:p>
+      <w:pPr>
+        <w:numPr>
+          <w:ilvl w:val="0"/>
+          <w:numId w:val="2"/>
+        </w:numPr>
+        <w:shd w:val="clear" w:color="auto" w:fill="FFFFFF"/>
+        <w:spacing w:after="0" w:line="240" w:lineRule="auto"/>
+        <w:rPr>
+          <w:rFonts w:ascii="Arial" w:eastAsia="Times New Roman" w:hAnsi="Arial" w:cs="Arial"/>
+          <w:color w:val="111111"/>
+          <w:sz w:val="24"/>
+          <w:szCs w:val="24"/>
+          <w:lang w:eastAsia="ru-RU"/>
+        </w:rPr>
+      </w:pPr>
+      <w:r>
+        <w:rPr>
+          <w:rFonts w:ascii="Arial" w:eastAsia="Times New Roman" w:hAnsi="Arial" w:cs="Arial"/>
+          <w:color w:val="111111"/>
+          <w:sz w:val="24"/>
+          <w:szCs w:val="24"/>
+          <w:lang w:eastAsia="ru-RU"/>
+        </w:rPr>
+        <w:t xml:space="preserve">Полученный блок складывается с раундовым ключом </w:t>
+      </w:r>
+      <w:proofErr w:type="spellStart"/>
+      <w:r>
+        <w:rPr>
+          <w:rFonts w:ascii="Arial" w:eastAsia="Times New Roman" w:hAnsi="Arial" w:cs="Arial"/>
+          <w:color w:val="111111"/>
+          <w:sz w:val="24"/>
+          <w:szCs w:val="24"/>
+          <w:lang w:eastAsia="ru-RU"/>
+        </w:rPr>
+        <w:t>K</w:t>
+      </w:r>
+      <w:r>
+        <w:rPr>
+          <w:rFonts w:ascii="Arial" w:eastAsia="Times New Roman" w:hAnsi="Arial" w:cs="Arial"/>
+          <w:color w:val="111111"/>
+          <w:sz w:val="18"/>
+          <w:szCs w:val="18"/>
+          <w:vertAlign w:val="subscript"/>
+          <w:lang w:eastAsia="ru-RU"/>
+        </w:rPr>
+        <w:t>i</w:t>
+      </w:r>
+      <w:proofErr w:type="spellEnd"/>
+      <w:r>
+        <w:rPr>
+          <w:rFonts w:ascii="Arial" w:eastAsia="Times New Roman" w:hAnsi="Arial" w:cs="Arial"/>
+          <w:color w:val="111111"/>
+          <w:sz w:val="24"/>
+          <w:szCs w:val="24"/>
+          <w:lang w:eastAsia="ru-RU"/>
+        </w:rPr>
+        <w:t>.</w:t>
+      </w:r>
+    </w:p>
+    <w:p>
+      <w:pPr>
+        <w:numPr>
+          <w:ilvl w:val="0"/>
+          <w:numId w:val="2"/>
+        </w:numPr>
+        <w:shd w:val="clear" w:color="auto" w:fill="FFFFFF"/>
+        <w:spacing w:after="0" w:line="240" w:lineRule="auto"/>
+        <w:rPr>
+          <w:rFonts w:ascii="Arial" w:eastAsia="Times New Roman" w:hAnsi="Arial" w:cs="Arial"/>
+          <w:color w:val="111111"/>
+          <w:sz w:val="24"/>
+          <w:szCs w:val="24"/>
+          <w:lang w:eastAsia="ru-RU"/>
+        </w:rPr>
+      </w:pPr>
+      <w:r>
+        <w:rPr>
+          <w:rFonts w:ascii="Arial" w:eastAsia="Times New Roman" w:hAnsi="Arial" w:cs="Arial"/>
+          <w:color w:val="111111"/>
+          <w:sz w:val="24"/>
+          <w:szCs w:val="24"/>
+          <w:lang w:eastAsia="ru-RU"/>
+        </w:rPr>
+        <w:t>Результат предыдущего шага разбивается на 8 блоков по 6 бит каждый.</w:t>
+      </w:r>
+    </w:p>
+    <w:p>
+      <w:pPr>
+        <w:numPr>
+          <w:ilvl w:val="0"/>
+          <w:numId w:val="2"/>
+        </w:numPr>
+        <w:shd w:val="clear" w:color="auto" w:fill="FFFFFF"/>
+        <w:spacing w:after="0" w:line="240" w:lineRule="auto"/>
+        <w:rPr>
+          <w:rFonts w:ascii="Arial" w:eastAsia="Times New Roman" w:hAnsi="Arial" w:cs="Arial"/>
+          <w:color w:val="111111"/>
+          <w:sz w:val="24"/>
+          <w:szCs w:val="24"/>
+          <w:lang w:eastAsia="ru-RU"/>
+        </w:rPr>
+      </w:pPr>
+      <w:r>
+        <w:rPr>
+          <w:rFonts w:ascii="Arial" w:eastAsia="Times New Roman" w:hAnsi="Arial" w:cs="Arial"/>
+          <w:color w:val="111111"/>
+          <w:sz w:val="24"/>
+          <w:szCs w:val="24"/>
+          <w:lang w:eastAsia="ru-RU"/>
+        </w:rPr>
+        <w:t xml:space="preserve">Каждый из полученных блоков </w:t>
+      </w:r>
+      <w:proofErr w:type="spellStart"/>
+      <w:r>
+        <w:rPr>
+          <w:rFonts w:ascii="Arial" w:eastAsia="Times New Roman" w:hAnsi="Arial" w:cs="Arial"/>
+          <w:color w:val="111111"/>
+          <w:sz w:val="24"/>
+          <w:szCs w:val="24"/>
+          <w:lang w:eastAsia="ru-RU"/>
+        </w:rPr>
+        <w:t>B</w:t>
+      </w:r>
+      <w:r>
+        <w:rPr>
+          <w:rFonts w:ascii="Arial" w:eastAsia="Times New Roman" w:hAnsi="Arial" w:cs="Arial"/>
+          <w:color w:val="111111"/>
+          <w:sz w:val="18"/>
+          <w:szCs w:val="18"/>
+          <w:vertAlign w:val="subscript"/>
+          <w:lang w:eastAsia="ru-RU"/>
+        </w:rPr>
+        <w:t>i</w:t>
+      </w:r>
+      <w:proofErr w:type="spellEnd"/>
+      <w:r>
+        <w:rPr>
+          <w:rFonts w:ascii="Arial" w:eastAsia="Times New Roman" w:hAnsi="Arial" w:cs="Arial"/>
+          <w:color w:val="111111"/>
+          <w:sz w:val="24"/>
+          <w:szCs w:val="24"/>
+          <w:lang w:eastAsia="ru-RU"/>
+        </w:rPr>
+        <w:t> проходит через функцию подстановки S-</w:t>
+      </w:r>
+      <w:proofErr w:type="spellStart"/>
+      <w:r>
+        <w:rPr>
+          <w:rFonts w:ascii="Arial" w:eastAsia="Times New Roman" w:hAnsi="Arial" w:cs="Arial"/>
+          <w:color w:val="111111"/>
+          <w:sz w:val="24"/>
+          <w:szCs w:val="24"/>
+          <w:lang w:eastAsia="ru-RU"/>
+        </w:rPr>
+        <w:t>Box</w:t>
+      </w:r>
+      <w:r>
+        <w:rPr>
+          <w:rFonts w:ascii="Arial" w:eastAsia="Times New Roman" w:hAnsi="Arial" w:cs="Arial"/>
+          <w:color w:val="111111"/>
+          <w:sz w:val="18"/>
+          <w:szCs w:val="18"/>
+          <w:vertAlign w:val="subscript"/>
+          <w:lang w:eastAsia="ru-RU"/>
+        </w:rPr>
+        <w:t>i</w:t>
+      </w:r>
+      <w:proofErr w:type="spellEnd"/>
+      <w:r>
+        <w:rPr>
+          <w:rFonts w:ascii="Arial" w:eastAsia="Times New Roman" w:hAnsi="Arial" w:cs="Arial"/>
+          <w:color w:val="111111"/>
+          <w:sz w:val="24"/>
+          <w:szCs w:val="24"/>
+          <w:lang w:eastAsia="ru-RU"/>
+        </w:rPr>
+        <w:t>, которая заменяет 6-битную последовательность, 4-битным блоком.</w:t>
+      </w:r>
+    </w:p>
+    <w:p>
+      <w:pPr>
+        <w:numPr>
+          <w:ilvl w:val="0"/>
+          <w:numId w:val="2"/>
+        </w:numPr>
+        <w:shd w:val="clear" w:color="auto" w:fill="FFFFFF"/>
+        <w:spacing w:after="0" w:line="240" w:lineRule="auto"/>
+        <w:rPr>
+          <w:rFonts w:ascii="Arial" w:eastAsia="Times New Roman" w:hAnsi="Arial" w:cs="Arial"/>
+          <w:color w:val="111111"/>
+          <w:sz w:val="24"/>
+          <w:szCs w:val="24"/>
+          <w:lang w:eastAsia="ru-RU"/>
+        </w:rPr>
+      </w:pPr>
+      <w:r>
+        <w:rPr>
+          <w:rFonts w:ascii="Arial" w:eastAsia="Times New Roman" w:hAnsi="Arial" w:cs="Arial"/>
+          <w:color w:val="111111"/>
+          <w:sz w:val="24"/>
+          <w:szCs w:val="24"/>
+          <w:lang w:eastAsia="ru-RU"/>
+        </w:rPr>
+        <w:t>Полученный в результате 32-битный блок проходит через перестановку P и возвращается в качестве результата функции f.</w:t>
       </w:r>
       <w:bookmarkStart w:id="0" w:name="_GoBack"/>
       <w:bookmarkEnd w:id="0"/>
@@ -713,6 +1337,243 @@
     </w:sectPr>
   </w:body>
 </w:document>
+</file>
+
+<file path=word/numbering.xml><?xml version="1.0" encoding="utf-8"?>
+<w:numbering xmlns:wpc="http://schemas.microsoft.com/office/word/2010/wordprocessingCanvas" xmlns:mc="http://schemas.openxmlformats.org/markup-compatibility/2006" xmlns:o="urn:schemas-microsoft-com:office:office" xmlns:r="http://schemas.openxmlformats.org/officeDocument/2006/relationships" xmlns:m="http://schemas.openxmlformats.org/officeDocument/2006/math" xmlns:v="urn:schemas-microsoft-com:vml" xmlns:wp14="http://schemas.microsoft.com/office/word/2010/wordprocessingDrawing" xmlns:wp="http://schemas.openxmlformats.org/drawingml/2006/wordprocessingDrawing" xmlns:w10="urn:schemas-microsoft-com:office:word" xmlns:w="http://schemas.openxmlformats.org/wordprocessingml/2006/main" xmlns:w14="http://schemas.microsoft.com/office/word/2010/wordml" xmlns:w15="http://schemas.microsoft.com/office/word/2012/wordml" xmlns:wpg="http://schemas.microsoft.com/office/word/2010/wordprocessingGroup" xmlns:wpi="http://schemas.microsoft.com/office/word/2010/wordprocessingInk" xmlns:wne="http://schemas.microsoft.com/office/word/2006/wordml" xmlns:wps="http://schemas.microsoft.com/office/word/2010/wordprocessingShape" mc:Ignorable="w14 w15 wp14">
+  <w:abstractNum w:abstractNumId="0" w15:restartNumberingAfterBreak="0">
+    <w:nsid w:val="35F06C82"/>
+    <w:multiLevelType w:val="multilevel"/>
+    <w:tmpl w:val="13B69E90"/>
+    <w:lvl w:ilvl="0">
+      <w:start w:val="1"/>
+      <w:numFmt w:val="decimal"/>
+      <w:lvlText w:val="%1."/>
+      <w:lvlJc w:val="left"/>
+      <w:pPr>
+        <w:tabs>
+          <w:tab w:val="num" w:pos="720"/>
+        </w:tabs>
+        <w:ind w:left="720" w:hanging="360"/>
+      </w:pPr>
+    </w:lvl>
+    <w:lvl w:ilvl="1" w:tentative="1">
+      <w:start w:val="1"/>
+      <w:numFmt w:val="decimal"/>
+      <w:lvlText w:val="%2."/>
+      <w:lvlJc w:val="left"/>
+      <w:pPr>
+        <w:tabs>
+          <w:tab w:val="num" w:pos="1440"/>
+        </w:tabs>
+        <w:ind w:left="1440" w:hanging="360"/>
+      </w:pPr>
+    </w:lvl>
+    <w:lvl w:ilvl="2" w:tentative="1">
+      <w:start w:val="1"/>
+      <w:numFmt w:val="decimal"/>
+      <w:lvlText w:val="%3."/>
+      <w:lvlJc w:val="left"/>
+      <w:pPr>
+        <w:tabs>
+          <w:tab w:val="num" w:pos="2160"/>
+        </w:tabs>
+        <w:ind w:left="2160" w:hanging="360"/>
+      </w:pPr>
+    </w:lvl>
+    <w:lvl w:ilvl="3" w:tentative="1">
+      <w:start w:val="1"/>
+      <w:numFmt w:val="decimal"/>
+      <w:lvlText w:val="%4."/>
+      <w:lvlJc w:val="left"/>
+      <w:pPr>
+        <w:tabs>
+          <w:tab w:val="num" w:pos="2880"/>
+        </w:tabs>
+        <w:ind w:left="2880" w:hanging="360"/>
+      </w:pPr>
+    </w:lvl>
+    <w:lvl w:ilvl="4" w:tentative="1">
+      <w:start w:val="1"/>
+      <w:numFmt w:val="decimal"/>
+      <w:lvlText w:val="%5."/>
+      <w:lvlJc w:val="left"/>
+      <w:pPr>
+        <w:tabs>
+          <w:tab w:val="num" w:pos="3600"/>
+        </w:tabs>
+        <w:ind w:left="3600" w:hanging="360"/>
+      </w:pPr>
+    </w:lvl>
+    <w:lvl w:ilvl="5" w:tentative="1">
+      <w:start w:val="1"/>
+      <w:numFmt w:val="decimal"/>
+      <w:lvlText w:val="%6."/>
+      <w:lvlJc w:val="left"/>
+      <w:pPr>
+        <w:tabs>
+          <w:tab w:val="num" w:pos="4320"/>
+        </w:tabs>
+        <w:ind w:left="4320" w:hanging="360"/>
+      </w:pPr>
+    </w:lvl>
+    <w:lvl w:ilvl="6" w:tentative="1">
+      <w:start w:val="1"/>
+      <w:numFmt w:val="decimal"/>
+      <w:lvlText w:val="%7."/>
+      <w:lvlJc w:val="left"/>
+      <w:pPr>
+        <w:tabs>
+          <w:tab w:val="num" w:pos="5040"/>
+        </w:tabs>
+        <w:ind w:left="5040" w:hanging="360"/>
+      </w:pPr>
+    </w:lvl>
+    <w:lvl w:ilvl="7" w:tentative="1">
+      <w:start w:val="1"/>
+      <w:numFmt w:val="decimal"/>
+      <w:lvlText w:val="%8."/>
+      <w:lvlJc w:val="left"/>
+      <w:pPr>
+        <w:tabs>
+          <w:tab w:val="num" w:pos="5760"/>
+        </w:tabs>
+        <w:ind w:left="5760" w:hanging="360"/>
+      </w:pPr>
+    </w:lvl>
+    <w:lvl w:ilvl="8" w:tentative="1">
+      <w:start w:val="1"/>
+      <w:numFmt w:val="decimal"/>
+      <w:lvlText w:val="%9."/>
+      <w:lvlJc w:val="left"/>
+      <w:pPr>
+        <w:tabs>
+          <w:tab w:val="num" w:pos="6480"/>
+        </w:tabs>
+        <w:ind w:left="6480" w:hanging="360"/>
+      </w:pPr>
+    </w:lvl>
+  </w:abstractNum>
+  <w:abstractNum w:abstractNumId="1" w15:restartNumberingAfterBreak="0">
+    <w:nsid w:val="3BB84122"/>
+    <w:multiLevelType w:val="multilevel"/>
+    <w:tmpl w:val="130CFB6E"/>
+    <w:lvl w:ilvl="0">
+      <w:start w:val="1"/>
+      <w:numFmt w:val="decimal"/>
+      <w:lvlText w:val="%1."/>
+      <w:lvlJc w:val="left"/>
+      <w:pPr>
+        <w:tabs>
+          <w:tab w:val="num" w:pos="720"/>
+        </w:tabs>
+        <w:ind w:left="720" w:hanging="360"/>
+      </w:pPr>
+    </w:lvl>
+    <w:lvl w:ilvl="1" w:tentative="1">
+      <w:start w:val="1"/>
+      <w:numFmt w:val="decimal"/>
+      <w:lvlText w:val="%2."/>
+      <w:lvlJc w:val="left"/>
+      <w:pPr>
+        <w:tabs>
+          <w:tab w:val="num" w:pos="1440"/>
+        </w:tabs>
+        <w:ind w:left="1440" w:hanging="360"/>
+      </w:pPr>
+    </w:lvl>
+    <w:lvl w:ilvl="2" w:tentative="1">
+      <w:start w:val="1"/>
+      <w:numFmt w:val="decimal"/>
+      <w:lvlText w:val="%3."/>
+      <w:lvlJc w:val="left"/>
+      <w:pPr>
+        <w:tabs>
+          <w:tab w:val="num" w:pos="2160"/>
+        </w:tabs>
+        <w:ind w:left="2160" w:hanging="360"/>
+      </w:pPr>
+    </w:lvl>
+    <w:lvl w:ilvl="3" w:tentative="1">
+      <w:start w:val="1"/>
+      <w:numFmt w:val="decimal"/>
+      <w:lvlText w:val="%4."/>
+      <w:lvlJc w:val="left"/>
+      <w:pPr>
+        <w:tabs>
+          <w:tab w:val="num" w:pos="2880"/>
+        </w:tabs>
+        <w:ind w:left="2880" w:hanging="360"/>
+      </w:pPr>
+    </w:lvl>
+    <w:lvl w:ilvl="4" w:tentative="1">
+      <w:start w:val="1"/>
+      <w:numFmt w:val="decimal"/>
+      <w:lvlText w:val="%5."/>
+      <w:lvlJc w:val="left"/>
+      <w:pPr>
+        <w:tabs>
+          <w:tab w:val="num" w:pos="3600"/>
+        </w:tabs>
+        <w:ind w:left="3600" w:hanging="360"/>
+      </w:pPr>
+    </w:lvl>
+    <w:lvl w:ilvl="5" w:tentative="1">
+      <w:start w:val="1"/>
+      <w:numFmt w:val="decimal"/>
+      <w:lvlText w:val="%6."/>
+      <w:lvlJc w:val="left"/>
+      <w:pPr>
+        <w:tabs>
+          <w:tab w:val="num" w:pos="4320"/>
+        </w:tabs>
+        <w:ind w:left="4320" w:hanging="360"/>
+      </w:pPr>
+    </w:lvl>
+    <w:lvl w:ilvl="6" w:tentative="1">
+      <w:start w:val="1"/>
+      <w:numFmt w:val="decimal"/>
+      <w:lvlText w:val="%7."/>
+      <w:lvlJc w:val="left"/>
+      <w:pPr>
+        <w:tabs>
+          <w:tab w:val="num" w:pos="5040"/>
+        </w:tabs>
+        <w:ind w:left="5040" w:hanging="360"/>
+      </w:pPr>
+    </w:lvl>
+    <w:lvl w:ilvl="7" w:tentative="1">
+      <w:start w:val="1"/>
+      <w:numFmt w:val="decimal"/>
+      <w:lvlText w:val="%8."/>
+      <w:lvlJc w:val="left"/>
+      <w:pPr>
+        <w:tabs>
+          <w:tab w:val="num" w:pos="5760"/>
+        </w:tabs>
+        <w:ind w:left="5760" w:hanging="360"/>
+      </w:pPr>
+    </w:lvl>
+    <w:lvl w:ilvl="8" w:tentative="1">
+      <w:start w:val="1"/>
+      <w:numFmt w:val="decimal"/>
+      <w:lvlText w:val="%9."/>
+      <w:lvlJc w:val="left"/>
+      <w:pPr>
+        <w:tabs>
+          <w:tab w:val="num" w:pos="6480"/>
+        </w:tabs>
+        <w:ind w:left="6480" w:hanging="360"/>
+      </w:pPr>
+    </w:lvl>
+  </w:abstractNum>
+  <w:num w:numId="1">
+    <w:abstractNumId w:val="1"/>
+  </w:num>
+  <w:num w:numId="2">
+    <w:abstractNumId w:val="0"/>
+  </w:num>
+</w:numbering>
 </file>
 
 <file path=word/styles.xml><?xml version="1.0" encoding="utf-8"?>
@@ -1109,6 +1970,26 @@
     <w:name w:val="Normal"/>
     <w:qFormat/>
   </w:style>
+  <w:style w:type="paragraph" w:styleId="4">
+    <w:name w:val="heading 4"/>
+    <w:basedOn w:val="a"/>
+    <w:link w:val="40"/>
+    <w:uiPriority w:val="9"/>
+    <w:qFormat/>
+    <w:rsid w:val="00806767"/>
+    <w:pPr>
+      <w:spacing w:before="100" w:beforeAutospacing="1" w:after="100" w:afterAutospacing="1" w:line="240" w:lineRule="auto"/>
+      <w:outlineLvl w:val="3"/>
+    </w:pPr>
+    <w:rPr>
+      <w:rFonts w:ascii="Times New Roman" w:eastAsia="Times New Roman" w:hAnsi="Times New Roman" w:cs="Times New Roman"/>
+      <w:b/>
+      <w:bCs/>
+      <w:sz w:val="24"/>
+      <w:szCs w:val="24"/>
+      <w:lang w:eastAsia="ru-RU"/>
+    </w:rPr>
+  </w:style>
   <w:style w:type="character" w:default="1" w:styleId="a0">
     <w:name w:val="Default Paragraph Font"/>
     <w:uiPriority w:val="1"/>
@@ -1135,6 +2016,33 @@
     <w:uiPriority w:val="99"/>
     <w:semiHidden/>
     <w:unhideWhenUsed/>
+  </w:style>
+  <w:style w:type="character" w:customStyle="1" w:styleId="40">
+    <w:name w:val="Заголовок 4 Знак"/>
+    <w:basedOn w:val="a0"/>
+    <w:link w:val="4"/>
+    <w:uiPriority w:val="9"/>
+    <w:rsid w:val="00806767"/>
+    <w:rPr>
+      <w:rFonts w:ascii="Times New Roman" w:eastAsia="Times New Roman" w:hAnsi="Times New Roman" w:cs="Times New Roman"/>
+      <w:b/>
+      <w:bCs/>
+      <w:sz w:val="24"/>
+      <w:szCs w:val="24"/>
+      <w:lang w:eastAsia="ru-RU"/>
+    </w:rPr>
+  </w:style>
+  <w:style w:type="character" w:styleId="a3">
+    <w:name w:val="Hyperlink"/>
+    <w:basedOn w:val="a0"/>
+    <w:uiPriority w:val="99"/>
+    <w:semiHidden/>
+    <w:unhideWhenUsed/>
+    <w:rsid w:val="00806767"/>
+    <w:rPr>
+      <w:color w:val="0000FF"/>
+      <w:u w:val="single"/>
+    </w:rPr>
   </w:style>
 </w:styles>
 </file>

</xml_diff>